<commit_message>
Get MD working for summary and exec table
</commit_message>
<xml_diff>
--- a/markdown/markdown.docx
+++ b/markdown/markdown.docx
@@ -5063,7 +5063,7 @@
                 <w:szCs w:val="22"/>
                 <w:color w:val="000000"/>
               </w:rPr>
-              <w:t xml:space="preserve">Projections are based on an estimated catch of 2,842 t for 2022 and estimates of 3,489 t and 2,884 t used in place of maximum permissible ABC for 2023 and 2024.</w:t>
+              <w:t xml:space="preserve">Projections are based on an estimated catch of 999 t for 2022 and estimates of 999 t and 999 t used in place of maximum permissible ABC for 2023 and 2024.</w:t>
             </w:r>
           </w:p>
         </w:tc>
@@ -8553,7 +8553,7 @@
         <w:t xml:space="preserve"> </w:t>
       </w:r>
       <w:r>
-        <w:t xml:space="preserve">1</w:t>
+        <w:t xml:space="preserve">??</w:t>
       </w:r>
       <w:r>
         <w:t xml:space="preserve">.</w:t>
@@ -12130,10 +12130,7 @@
         <w:pStyle w:val="TableCaption"/>
       </w:pPr>
       <w:r>
-        <w:t xml:space="preserve">Table 1.1.</w:t>
-      </w:r>
-      <w:r>
-        <w:t xml:space="preserve"> </w:t>
+        <w:t xml:space="preserve">(#tab:t.catch)</w:t>
       </w:r>
       <w:r xmlns:w="http://schemas.openxmlformats.org/wordprocessingml/2006/main" xmlns:wp="http://schemas.openxmlformats.org/drawingml/2006/wordprocessingDrawing" xmlns:r="http://schemas.openxmlformats.org/officeDocument/2006/relationships" xmlns:w14="http://schemas.microsoft.com/office/word/2010/wordml">
         <w:rPr>
@@ -28515,6 +28512,283 @@
         <w:tc>
           <w:tcPr>
             <w:tcBorders>
+              <w:bottom w:val="none" w:sz="0" w:space="0" w:color="000000"/>
+              <w:top w:val="none" w:sz="0" w:space="0" w:color="000000"/>
+              <w:left w:val="none" w:sz="0" w:space="0" w:color="000000"/>
+              <w:right w:val="none" w:sz="0" w:space="0" w:color="000000"/>
+            </w:tcBorders>
+            <w:shd w:val="clear" w:color="auto" w:fill="FFFFFF"/>
+            <w:tcMar>
+              <w:top w:w="0" w:type="dxa"/>
+              <w:bottom w:w="0" w:type="dxa"/>
+              <w:left w:w="0" w:type="dxa"/>
+              <w:right w:w="0" w:type="dxa"/>
+            </w:tcMar>
+            <w:vAlign w:val="center"/>
+          </w:tcPr>
+          <w:p>
+            <w:pPr>
+              <w:pStyle w:val="Normal"/>
+              <w:jc w:val="left"/>
+              <w:keepNext/>
+              <w:pBdr>
+                <w:bottom w:val="none" w:sz="0" w:space="0" w:color="000000"/>
+                <w:top w:val="none" w:sz="0" w:space="0" w:color="000000"/>
+                <w:left w:val="none" w:sz="0" w:space="0" w:color="000000"/>
+                <w:right w:val="none" w:sz="0" w:space="0" w:color="000000"/>
+              </w:pBdr>
+              <w:spacing w:after="100" w:before="100" w:line="240"/>
+              <w:ind w:firstLine="0" w:left="100" w:right="100"/>
+            </w:pPr>
+            <w:r xmlns:w="http://schemas.openxmlformats.org/wordprocessingml/2006/main" xmlns:wp="http://schemas.openxmlformats.org/drawingml/2006/wordprocessingDrawing" xmlns:r="http://schemas.openxmlformats.org/officeDocument/2006/relationships" xmlns:w14="http://schemas.microsoft.com/office/word/2010/wordml">
+              <w:rPr>
+                <w:rFonts w:ascii="Arial" w:hAnsi="Arial" w:eastAsia="Arial" w:cs="Arial"/>
+                <w:i w:val="false"/>
+                <w:b w:val="false"/>
+                <w:u w:val="none"/>
+                <w:sz w:val="22"/>
+                <w:szCs w:val="22"/>
+                <w:color w:val="000000"/>
+              </w:rPr>
+              <w:t xml:space="preserve">2022</w:t>
+            </w:r>
+          </w:p>
+        </w:tc>
+        <w:tc>
+          <w:tcPr>
+            <w:tcBorders>
+              <w:bottom w:val="none" w:sz="0" w:space="0" w:color="000000"/>
+              <w:top w:val="none" w:sz="0" w:space="0" w:color="000000"/>
+              <w:left w:val="none" w:sz="0" w:space="0" w:color="000000"/>
+              <w:right w:val="none" w:sz="0" w:space="0" w:color="000000"/>
+            </w:tcBorders>
+            <w:shd w:val="clear" w:color="auto" w:fill="FFFFFF"/>
+            <w:tcMar>
+              <w:top w:w="0" w:type="dxa"/>
+              <w:bottom w:w="0" w:type="dxa"/>
+              <w:left w:w="0" w:type="dxa"/>
+              <w:right w:w="0" w:type="dxa"/>
+            </w:tcMar>
+            <w:vAlign w:val="center"/>
+          </w:tcPr>
+          <w:p>
+            <w:pPr>
+              <w:pStyle w:val="Normal"/>
+              <w:jc w:val="right"/>
+              <w:keepNext/>
+              <w:pBdr>
+                <w:bottom w:val="none" w:sz="0" w:space="0" w:color="000000"/>
+                <w:top w:val="none" w:sz="0" w:space="0" w:color="000000"/>
+                <w:left w:val="none" w:sz="0" w:space="0" w:color="000000"/>
+                <w:right w:val="none" w:sz="0" w:space="0" w:color="000000"/>
+              </w:pBdr>
+              <w:spacing w:after="100" w:before="100" w:line="240"/>
+              <w:ind w:firstLine="0" w:left="100" w:right="100"/>
+            </w:pPr>
+            <w:r xmlns:w="http://schemas.openxmlformats.org/wordprocessingml/2006/main" xmlns:wp="http://schemas.openxmlformats.org/drawingml/2006/wordprocessingDrawing" xmlns:r="http://schemas.openxmlformats.org/officeDocument/2006/relationships" xmlns:w14="http://schemas.microsoft.com/office/word/2010/wordml">
+              <w:rPr>
+                <w:rFonts w:ascii="Arial" w:hAnsi="Arial" w:eastAsia="Arial" w:cs="Arial"/>
+                <w:i w:val="false"/>
+                <w:b w:val="false"/>
+                <w:u w:val="none"/>
+                <w:sz w:val="22"/>
+                <w:szCs w:val="22"/>
+                <w:color w:val="000000"/>
+              </w:rPr>
+              <w:t xml:space="preserve"/>
+            </w:r>
+          </w:p>
+        </w:tc>
+        <w:tc>
+          <w:tcPr>
+            <w:tcBorders>
+              <w:bottom w:val="none" w:sz="0" w:space="0" w:color="000000"/>
+              <w:top w:val="none" w:sz="0" w:space="0" w:color="000000"/>
+              <w:left w:val="none" w:sz="0" w:space="0" w:color="000000"/>
+              <w:right w:val="none" w:sz="0" w:space="0" w:color="000000"/>
+            </w:tcBorders>
+            <w:shd w:val="clear" w:color="auto" w:fill="FFFFFF"/>
+            <w:tcMar>
+              <w:top w:w="0" w:type="dxa"/>
+              <w:bottom w:w="0" w:type="dxa"/>
+              <w:left w:w="0" w:type="dxa"/>
+              <w:right w:w="0" w:type="dxa"/>
+            </w:tcMar>
+            <w:vAlign w:val="center"/>
+          </w:tcPr>
+          <w:p>
+            <w:pPr>
+              <w:pStyle w:val="Normal"/>
+              <w:jc w:val="right"/>
+              <w:keepNext/>
+              <w:pBdr>
+                <w:bottom w:val="none" w:sz="0" w:space="0" w:color="000000"/>
+                <w:top w:val="none" w:sz="0" w:space="0" w:color="000000"/>
+                <w:left w:val="none" w:sz="0" w:space="0" w:color="000000"/>
+                <w:right w:val="none" w:sz="0" w:space="0" w:color="000000"/>
+              </w:pBdr>
+              <w:spacing w:after="100" w:before="100" w:line="240"/>
+              <w:ind w:firstLine="0" w:left="100" w:right="100"/>
+            </w:pPr>
+            <w:r xmlns:w="http://schemas.openxmlformats.org/wordprocessingml/2006/main" xmlns:wp="http://schemas.openxmlformats.org/drawingml/2006/wordprocessingDrawing" xmlns:r="http://schemas.openxmlformats.org/officeDocument/2006/relationships" xmlns:w14="http://schemas.microsoft.com/office/word/2010/wordml">
+              <w:rPr>
+                <w:rFonts w:ascii="Arial" w:hAnsi="Arial" w:eastAsia="Arial" w:cs="Arial"/>
+                <w:i w:val="false"/>
+                <w:b w:val="false"/>
+                <w:u w:val="none"/>
+                <w:sz w:val="22"/>
+                <w:szCs w:val="22"/>
+                <w:color w:val="000000"/>
+              </w:rPr>
+              <w:t xml:space="preserve"/>
+            </w:r>
+          </w:p>
+        </w:tc>
+        <w:tc>
+          <w:tcPr>
+            <w:tcBorders>
+              <w:bottom w:val="none" w:sz="0" w:space="0" w:color="000000"/>
+              <w:top w:val="none" w:sz="0" w:space="0" w:color="000000"/>
+              <w:left w:val="none" w:sz="0" w:space="0" w:color="000000"/>
+              <w:right w:val="none" w:sz="0" w:space="0" w:color="000000"/>
+            </w:tcBorders>
+            <w:shd w:val="clear" w:color="auto" w:fill="FFFFFF"/>
+            <w:tcMar>
+              <w:top w:w="0" w:type="dxa"/>
+              <w:bottom w:w="0" w:type="dxa"/>
+              <w:left w:w="0" w:type="dxa"/>
+              <w:right w:w="0" w:type="dxa"/>
+            </w:tcMar>
+            <w:vAlign w:val="center"/>
+          </w:tcPr>
+          <w:p>
+            <w:pPr>
+              <w:pStyle w:val="Normal"/>
+              <w:jc w:val="right"/>
+              <w:keepNext/>
+              <w:pBdr>
+                <w:bottom w:val="none" w:sz="0" w:space="0" w:color="000000"/>
+                <w:top w:val="none" w:sz="0" w:space="0" w:color="000000"/>
+                <w:left w:val="none" w:sz="0" w:space="0" w:color="000000"/>
+                <w:right w:val="none" w:sz="0" w:space="0" w:color="000000"/>
+              </w:pBdr>
+              <w:spacing w:after="100" w:before="100" w:line="240"/>
+              <w:ind w:firstLine="0" w:left="100" w:right="100"/>
+            </w:pPr>
+            <w:r xmlns:w="http://schemas.openxmlformats.org/wordprocessingml/2006/main" xmlns:wp="http://schemas.openxmlformats.org/drawingml/2006/wordprocessingDrawing" xmlns:r="http://schemas.openxmlformats.org/officeDocument/2006/relationships" xmlns:w14="http://schemas.microsoft.com/office/word/2010/wordml">
+              <w:rPr>
+                <w:rFonts w:ascii="Arial" w:hAnsi="Arial" w:eastAsia="Arial" w:cs="Arial"/>
+                <w:i w:val="false"/>
+                <w:b w:val="false"/>
+                <w:u w:val="none"/>
+                <w:sz w:val="22"/>
+                <w:szCs w:val="22"/>
+                <w:color w:val="000000"/>
+              </w:rPr>
+              <w:t xml:space="preserve"/>
+            </w:r>
+          </w:p>
+        </w:tc>
+        <w:tc>
+          <w:tcPr>
+            <w:tcBorders>
+              <w:bottom w:val="none" w:sz="0" w:space="0" w:color="000000"/>
+              <w:top w:val="none" w:sz="0" w:space="0" w:color="000000"/>
+              <w:left w:val="none" w:sz="0" w:space="0" w:color="000000"/>
+              <w:right w:val="none" w:sz="0" w:space="0" w:color="000000"/>
+            </w:tcBorders>
+            <w:shd w:val="clear" w:color="auto" w:fill="FFFFFF"/>
+            <w:tcMar>
+              <w:top w:w="0" w:type="dxa"/>
+              <w:bottom w:w="0" w:type="dxa"/>
+              <w:left w:w="0" w:type="dxa"/>
+              <w:right w:w="0" w:type="dxa"/>
+            </w:tcMar>
+            <w:vAlign w:val="center"/>
+          </w:tcPr>
+          <w:p>
+            <w:pPr>
+              <w:pStyle w:val="Normal"/>
+              <w:jc w:val="right"/>
+              <w:keepNext/>
+              <w:pBdr>
+                <w:bottom w:val="none" w:sz="0" w:space="0" w:color="000000"/>
+                <w:top w:val="none" w:sz="0" w:space="0" w:color="000000"/>
+                <w:left w:val="none" w:sz="0" w:space="0" w:color="000000"/>
+                <w:right w:val="none" w:sz="0" w:space="0" w:color="000000"/>
+              </w:pBdr>
+              <w:spacing w:after="100" w:before="100" w:line="240"/>
+              <w:ind w:firstLine="0" w:left="100" w:right="100"/>
+            </w:pPr>
+            <w:r xmlns:w="http://schemas.openxmlformats.org/wordprocessingml/2006/main" xmlns:wp="http://schemas.openxmlformats.org/drawingml/2006/wordprocessingDrawing" xmlns:r="http://schemas.openxmlformats.org/officeDocument/2006/relationships" xmlns:w14="http://schemas.microsoft.com/office/word/2010/wordml">
+              <w:rPr>
+                <w:rFonts w:ascii="Arial" w:hAnsi="Arial" w:eastAsia="Arial" w:cs="Arial"/>
+                <w:i w:val="false"/>
+                <w:b w:val="false"/>
+                <w:u w:val="none"/>
+                <w:sz w:val="22"/>
+                <w:szCs w:val="22"/>
+                <w:color w:val="000000"/>
+              </w:rPr>
+              <w:t xml:space="preserve"/>
+            </w:r>
+          </w:p>
+        </w:tc>
+        <w:tc>
+          <w:tcPr>
+            <w:tcBorders>
+              <w:bottom w:val="none" w:sz="0" w:space="0" w:color="000000"/>
+              <w:top w:val="none" w:sz="0" w:space="0" w:color="000000"/>
+              <w:left w:val="none" w:sz="0" w:space="0" w:color="000000"/>
+              <w:right w:val="none" w:sz="0" w:space="0" w:color="000000"/>
+            </w:tcBorders>
+            <w:shd w:val="clear" w:color="auto" w:fill="FFFFFF"/>
+            <w:tcMar>
+              <w:top w:w="0" w:type="dxa"/>
+              <w:bottom w:w="0" w:type="dxa"/>
+              <w:left w:w="0" w:type="dxa"/>
+              <w:right w:w="0" w:type="dxa"/>
+            </w:tcMar>
+            <w:vAlign w:val="center"/>
+          </w:tcPr>
+          <w:p>
+            <w:pPr>
+              <w:pStyle w:val="Normal"/>
+              <w:jc w:val="right"/>
+              <w:keepNext/>
+              <w:pBdr>
+                <w:bottom w:val="none" w:sz="0" w:space="0" w:color="000000"/>
+                <w:top w:val="none" w:sz="0" w:space="0" w:color="000000"/>
+                <w:left w:val="none" w:sz="0" w:space="0" w:color="000000"/>
+                <w:right w:val="none" w:sz="0" w:space="0" w:color="000000"/>
+              </w:pBdr>
+              <w:spacing w:after="100" w:before="100" w:line="240"/>
+              <w:ind w:firstLine="0" w:left="100" w:right="100"/>
+            </w:pPr>
+            <w:r xmlns:w="http://schemas.openxmlformats.org/wordprocessingml/2006/main" xmlns:wp="http://schemas.openxmlformats.org/drawingml/2006/wordprocessingDrawing" xmlns:r="http://schemas.openxmlformats.org/officeDocument/2006/relationships" xmlns:w14="http://schemas.microsoft.com/office/word/2010/wordml">
+              <w:rPr>
+                <w:rFonts w:ascii="Arial" w:hAnsi="Arial" w:eastAsia="Arial" w:cs="Arial"/>
+                <w:i w:val="false"/>
+                <w:b w:val="false"/>
+                <w:u w:val="none"/>
+                <w:sz w:val="22"/>
+                <w:szCs w:val="22"/>
+                <w:color w:val="000000"/>
+              </w:rPr>
+              <w:t xml:space="preserve"/>
+            </w:r>
+          </w:p>
+        </w:tc>
+      </w:tr>
+      <w:tr>
+        <w:trPr>
+          <w:cantSplit/>
+          <w:trHeight w:val="360" w:hRule="auto"/>
+        </w:trPr>
+        body60
+        <w:tc>
+          <w:tcPr>
+            <w:tcBorders>
               <w:bottom w:val="single" w:sz="16" w:space="0" w:color="666666"/>
               <w:top w:val="none" w:sz="0" w:space="0" w:color="000000"/>
               <w:left w:val="none" w:sz="0" w:space="0" w:color="000000"/>
@@ -28794,7 +29068,7 @@
         <w:pStyle w:val="TableCaption"/>
       </w:pPr>
       <w:r>
-        <w:t xml:space="preserve">Table 1.2.</w:t>
+        <w:t xml:space="preserve">Table 1.1.</w:t>
       </w:r>
       <w:r>
         <w:t xml:space="preserve"> </w:t>

</xml_diff>